<commit_message>
Couple of small updates to word and Excel files
</commit_message>
<xml_diff>
--- a/KSAnalysisInsights.docx
+++ b/KSAnalysisInsights.docx
@@ -14,7 +14,7 @@
           <w:sz w:val="19"/>
           <w:szCs w:val="19"/>
         </w:rPr>
-        <w:t>Analyzing Sub Par Kickstarter Data</w:t>
+        <w:t>Kickstarter Analysis Insights</w:t>
       </w:r>
     </w:p>
     <w:p>
@@ -138,15 +138,7 @@
           <w:sz w:val="19"/>
           <w:szCs w:val="19"/>
         </w:rPr>
-        <w:t xml:space="preserve">Given a sub-category, it is more likely to have all projects in that sub-category to be in 1 State (Successful, live, failed, or canceled) than have a mix of </w:t>
-      </w:r>
-      <w:proofErr w:type="gramStart"/>
-      <w:r>
-        <w:rPr>
-          <w:sz w:val="19"/>
-          <w:szCs w:val="19"/>
-        </w:rPr>
-        <w:t>states.</w:t>
+        <w:t>Given a sub-category, it is more likely to have all projects in that sub-category to be in 1 State (Successful, live, failed, or canceled) than have a mix of states.</w:t>
       </w:r>
       <w:r>
         <w:rPr>
@@ -155,7 +147,6 @@
         </w:rPr>
         <w:t>*</w:t>
       </w:r>
-      <w:proofErr w:type="gramEnd"/>
     </w:p>
     <w:p>
       <w:pPr>
@@ -170,7 +161,23 @@
           <w:sz w:val="19"/>
           <w:szCs w:val="19"/>
         </w:rPr>
-        <w:t>*These are not actually true, but appear to be with this data</w:t>
+        <w:t>*These are not actually true</w:t>
+      </w:r>
+      <w:r>
+        <w:rPr>
+          <w:sz w:val="19"/>
+          <w:szCs w:val="19"/>
+        </w:rPr>
+        <w:t xml:space="preserve"> of Kickstarter as a whole</w:t>
+      </w:r>
+      <w:bookmarkStart w:id="0" w:name="_GoBack"/>
+      <w:bookmarkEnd w:id="0"/>
+      <w:r>
+        <w:rPr>
+          <w:sz w:val="19"/>
+          <w:szCs w:val="19"/>
+        </w:rPr>
+        <w:t>, but appear to be with this data</w:t>
       </w:r>
     </w:p>
     <w:p>
@@ -298,23 +305,7 @@
           <w:sz w:val="19"/>
           <w:szCs w:val="19"/>
         </w:rPr>
-        <w:t xml:space="preserve">I think that Average Donation by Category/Sub-Category would be something worth while to look at as well as </w:t>
-      </w:r>
-      <w:proofErr w:type="spellStart"/>
-      <w:r>
-        <w:rPr>
-          <w:sz w:val="19"/>
-          <w:szCs w:val="19"/>
-        </w:rPr>
-        <w:t>backers_count</w:t>
-      </w:r>
-      <w:proofErr w:type="spellEnd"/>
-      <w:r>
-        <w:rPr>
-          <w:sz w:val="19"/>
-          <w:szCs w:val="19"/>
-        </w:rPr>
-        <w:t>.</w:t>
+        <w:t>I think that Average Donation by Category/Sub-Category would be something worth while to look at as well as backers_count.</w:t>
       </w:r>
     </w:p>
     <w:p>
@@ -457,16 +448,7 @@
           <w:sz w:val="19"/>
           <w:szCs w:val="19"/>
         </w:rPr>
-        <w:t xml:space="preserve"> Steps 1 and 3 do not align with modern data visualization practices. Multiple colors in a column like that is frankly disgusting and would be much better represented quantitatively with a simple bar graph. Nothing stands out if everything sta</w:t>
-      </w:r>
-      <w:bookmarkStart w:id="0" w:name="_GoBack"/>
-      <w:bookmarkEnd w:id="0"/>
-      <w:r>
-        <w:rPr>
-          <w:sz w:val="19"/>
-          <w:szCs w:val="19"/>
-        </w:rPr>
-        <w:t xml:space="preserve">nds out. Red Green Blue is also not colorblind friendly. </w:t>
+        <w:t xml:space="preserve"> Steps 1 and 3 do not align with modern data visualization practices. Multiple colors in a column like that is frankly disgusting and would be much better represented quantitatively with a simple bar graph. Nothing stands out if everything stands out. Red Green Blue is also not colorblind friendly. </w:t>
       </w:r>
     </w:p>
     <w:sectPr>

</xml_diff>